<commit_message>
working on revisions that include Fred's comments.
</commit_message>
<xml_diff>
--- a/Writing/20220208_panhandle_oyster_trends.docx
+++ b/Writing/20220208_panhandle_oyster_trends.docx
@@ -103,7 +103,13 @@
         <w:t>Eastern oyster populations in the northern Gulf of Mexico are depressed from historic levels</w:t>
       </w:r>
       <w:r>
-        <w:t xml:space="preserve"> for reasons that are poorly understood. Since 2010, the states of</w:t>
+        <w:t xml:space="preserve"> for </w:t>
+      </w:r>
+      <w:r>
+        <w:t>poorly understood reasons</w:t>
+      </w:r>
+      <w:r>
+        <w:t>. Since 2010, the states of</w:t>
       </w:r>
       <w:r>
         <w:t xml:space="preserve"> Florida, Alabama, Mississippi, Louisiana, and Texas</w:t>
@@ -121,13 +127,34 @@
         <w:t xml:space="preserve">citing reasons including </w:t>
       </w:r>
       <w:r>
-        <w:t>prolonged drought, intense rain events, or freshwater releases from water management structures (refs)</w:t>
-      </w:r>
-      <w:r>
-        <w:t xml:space="preserve"> and Florida has engaged in litigation at the US Supreme Court level over oyster population collapse in Apalachicola Bay (ref).</w:t>
-      </w:r>
-      <w:r>
-        <w:t xml:space="preserve">  Several of these states have implemented fishery closures in response to depressed status of oyster stocks (i.e., Mobile Bay in Alabama, </w:t>
+        <w:t xml:space="preserve">prolonged drought, </w:t>
+      </w:r>
+      <w:r>
+        <w:t>extrem</w:t>
+      </w:r>
+      <w:r>
+        <w:t>e rain events, or freshwater releases from water management structures (refs)</w:t>
+      </w:r>
+      <w:r>
+        <w:t xml:space="preserve">. </w:t>
+      </w:r>
+      <w:r>
+        <w:t xml:space="preserve">Florida has engaged in litigation </w:t>
+      </w:r>
+      <w:r>
+        <w:t>in</w:t>
+      </w:r>
+      <w:r>
+        <w:t xml:space="preserve"> the US Supreme Court over oyster population collapse in Apalachicola Bay (ref).</w:t>
+      </w:r>
+      <w:r>
+        <w:t xml:space="preserve"> Several of these states have implemented fishery closures in response to </w:t>
+      </w:r>
+      <w:r>
+        <w:t xml:space="preserve">the </w:t>
+      </w:r>
+      <w:r>
+        <w:t xml:space="preserve">depressed status of oyster stocks (i.e., Mobile Bay in Alabama, </w:t>
       </w:r>
       <w:r>
         <w:t>Apalachicola</w:t>
@@ -145,7 +172,7 @@
         <w:t>.</w:t>
       </w:r>
       <w:r>
-        <w:t xml:space="preserve">  Oyster populations in the Gulf of Mexico were also damaged by the sinking of the </w:t>
+        <w:t xml:space="preserve"> Oyster populations in the Gulf of Mexico were damaged by the sinking of the </w:t>
       </w:r>
       <w:r>
         <w:rPr>
@@ -176,10 +203,22 @@
         <w:t xml:space="preserve"> </w:t>
       </w:r>
       <w:r>
-        <w:t xml:space="preserve">(Deepwater Horizon Natural Resources Damage Assessment Trustees, 2016) </w:t>
-      </w:r>
-      <w:r>
-        <w:t>which created substantial funding opportunities (more than $199M US) for oyster restoration in the Gulf of Mexico exceeding</w:t>
+        <w:t>(Deepwater Horizon Natural Resources Damage Assessment Trustees, 2016)</w:t>
+      </w:r>
+      <w:r>
+        <w:t>.</w:t>
+      </w:r>
+      <w:r>
+        <w:t xml:space="preserve"> </w:t>
+      </w:r>
+      <w:r>
+        <w:t xml:space="preserve">This </w:t>
+      </w:r>
+      <w:r>
+        <w:t>created substantial funding opportunities (more than $199M US) for oyster restoration in the Gulf of Mexico</w:t>
+      </w:r>
+      <w:r>
+        <w:t>. The dollars allocated for restoration exceeded</w:t>
       </w:r>
       <w:r>
         <w:t xml:space="preserve"> the annual value of oyster landings (Pine et al. 2022)</w:t>
@@ -200,13 +239,22 @@
         <w:t>Many</w:t>
       </w:r>
       <w:r>
-        <w:t xml:space="preserve"> proposed, ongoing, recent, and historical oyster restoration efforts focus </w:t>
-      </w:r>
-      <w:r>
-        <w:t>on the addition of various materials for oyster spat (larvae) to settle and grow</w:t>
-      </w:r>
-      <w:r>
-        <w:t xml:space="preserve">.  </w:t>
+        <w:t xml:space="preserve"> proposed, ongoing, and historical oyster restoration efforts focus </w:t>
+      </w:r>
+      <w:r>
+        <w:t xml:space="preserve">on </w:t>
+      </w:r>
+      <w:r>
+        <w:t>adding</w:t>
+      </w:r>
+      <w:r>
+        <w:t xml:space="preserve"> various materials for oyster spat (larvae) to settle and grow</w:t>
+      </w:r>
+      <w:r>
+        <w:t xml:space="preserve"> (Howie and Bishop 2021)</w:t>
+      </w:r>
+      <w:r>
+        <w:t xml:space="preserve">. </w:t>
       </w:r>
       <w:r>
         <w:t>A</w:t>
@@ -215,10 +263,19 @@
         <w:t>dding this material</w:t>
       </w:r>
       <w:r>
-        <w:t xml:space="preserve"> to substrate</w:t>
-      </w:r>
-      <w:r>
-        <w:t xml:space="preserve"> is</w:t>
+        <w:t xml:space="preserve"> to </w:t>
+      </w:r>
+      <w:r>
+        <w:t xml:space="preserve">the </w:t>
+      </w:r>
+      <w:r>
+        <w:t>substrate</w:t>
+      </w:r>
+      <w:r>
+        <w:t xml:space="preserve"> </w:t>
+      </w:r>
+      <w:r>
+        <w:t>is</w:t>
       </w:r>
       <w:r>
         <w:t xml:space="preserve"> an </w:t>
@@ -236,10 +293,10 @@
         <w:t xml:space="preserve"> (harvest removes shell stock, Pine et al. 2015)</w:t>
       </w:r>
       <w:r>
-        <w:t>.  This is done</w:t>
-      </w:r>
-      <w:r>
-        <w:t xml:space="preserve"> by providing</w:t>
+        <w:t xml:space="preserve">. </w:t>
+      </w:r>
+      <w:r>
+        <w:t>These material additions provide</w:t>
       </w:r>
       <w:r>
         <w:t xml:space="preserve"> material</w:t>
@@ -248,40 +305,25 @@
         <w:t xml:space="preserve"> from outside of the system of management interest</w:t>
       </w:r>
       <w:r>
-        <w:t xml:space="preserve"> to replace degraded</w:t>
-      </w:r>
-      <w:r>
-        <w:t xml:space="preserve"> (</w:t>
-      </w:r>
-      <w:r>
-        <w:t xml:space="preserve">but </w:t>
-      </w:r>
-      <w:r>
-        <w:t>nat</w:t>
-      </w:r>
-      <w:r>
-        <w:t>ively created</w:t>
-      </w:r>
-      <w:r>
-        <w:t>)</w:t>
-      </w:r>
-      <w:r>
-        <w:t>, displaced (from culling during harvest) or removed (from harvest) cultch</w:t>
-      </w:r>
-      <w:r>
-        <w:t xml:space="preserve"> to mimic</w:t>
-      </w:r>
-      <w:r>
-        <w:t xml:space="preserve"> natural oyster cultch</w:t>
-      </w:r>
-      <w:r>
-        <w:t>;</w:t>
-      </w:r>
-      <w:r>
-        <w:t xml:space="preserve"> a complex matrix of living and dead</w:t>
-      </w:r>
-      <w:r>
-        <w:t xml:space="preserve"> material where oyster larvae settle and grow.  These restoration efforts are an attempt to shift oyster reefs from an observed low</w:t>
+        <w:t xml:space="preserve"> to replace</w:t>
+      </w:r>
+      <w:r>
+        <w:t xml:space="preserve"> </w:t>
+      </w:r>
+      <w:r>
+        <w:t>natural oyster cultch</w:t>
+      </w:r>
+      <w:r>
+        <w:t>,</w:t>
+      </w:r>
+      <w:r>
+        <w:t xml:space="preserve"> a complex matrix of living and dead material where oyster larvae settle and grow</w:t>
+      </w:r>
+      <w:r>
+        <w:t xml:space="preserve">. </w:t>
+      </w:r>
+      <w:r>
+        <w:t>These restoration efforts attempt to shift oyster reefs from an observed low</w:t>
       </w:r>
       <w:r>
         <w:t xml:space="preserve"> but resilient state to a more desired productive state </w:t>
@@ -290,7 +332,7 @@
         <w:t>(</w:t>
       </w:r>
       <w:r>
-        <w:t>Pine et al. 2022) through restoration actions.</w:t>
+        <w:t>Pine et al. 2022) through restoration.</w:t>
       </w:r>
       <w:r>
         <w:t xml:space="preserve">  </w:t>
@@ -330,7 +372,7 @@
         <w:t>.</w:t>
       </w:r>
       <w:r>
-        <w:t xml:space="preserve">  Many of the large restoration programs that are currently funding these efforts are long-term (10-year) projects</w:t>
+        <w:t xml:space="preserve"> Many of the large restoration programs currently funding these efforts are long-term (10-year) projects</w:t>
       </w:r>
       <w:r>
         <w:t>,</w:t>
@@ -354,10 +396,10 @@
         <w:t xml:space="preserve">proposed </w:t>
       </w:r>
       <w:r>
-        <w:t xml:space="preserve">restoration and management projects in similar systems.  </w:t>
-      </w:r>
-      <w:r>
-        <w:t xml:space="preserve">This is an issue of both temporal and spatial scale (Pine et al. 2022).  </w:t>
+        <w:t xml:space="preserve">restoration and management projects in similar systems. </w:t>
+      </w:r>
+      <w:r>
+        <w:t xml:space="preserve">This is an issue of both temporal and spatial scale (Pine et al. 2022). </w:t>
       </w:r>
       <w:r>
         <w:t xml:space="preserve">To facilitate learning under an adaptive management framework as programmatically adopted by these funders, </w:t>
@@ -375,7 +417,7 @@
         <w:t>necessary,</w:t>
       </w:r>
       <w:r>
-        <w:t xml:space="preserve"> corrective changes made to improve the likelihood of the restoration objective of shifting the oyster population from an undesired low-level, to a more desired level.  This desired </w:t>
+        <w:t xml:space="preserve"> corrective changes made to improve the likelihood of the restoration objective of shifting the oyster population from an undesired low-level, to a more desired level. This desired </w:t>
       </w:r>
       <w:r>
         <w:t>state</w:t>
@@ -387,7 +429,7 @@
         <w:t>, and management goals</w:t>
       </w:r>
       <w:r>
-        <w:t>.  B</w:t>
+        <w:t>. B</w:t>
       </w:r>
       <w:r>
         <w:t xml:space="preserve">ut in </w:t>
@@ -443,7 +485,7 @@
         <w:t xml:space="preserve">in northwest Florida (Santa Rosa and Escambia counties) </w:t>
       </w:r>
       <w:r>
-        <w:t>is the fourth largest estuary in Florida with a surface area of approximately 126,000 total acres.  Reported oyster landings</w:t>
+        <w:t>is the fourth largest estuary in Florida with a surface area of approximately 126,000 total acres. Reported oyster landings</w:t>
       </w:r>
       <w:r>
         <w:t>,</w:t>
@@ -485,7 +527,7 @@
         <w:t>5</w:t>
       </w:r>
       <w:r>
-        <w:t>.  The</w:t>
+        <w:t>. The</w:t>
       </w:r>
       <w:r>
         <w:t xml:space="preserve"> East Bay</w:t>
@@ -524,7 +566,7 @@
         <w:t>which has</w:t>
       </w:r>
       <w:r>
-        <w:t xml:space="preserve"> a total surface area of approximately XYZ acres.  Reported oyster landings and trips for Eas</w:t>
+        <w:t xml:space="preserve"> a total surface area of approximately XYZ acres. Reported oyster landings and trips for Eas</w:t>
       </w:r>
       <w:r>
         <w:t>t</w:t>
@@ -608,17 +650,17 @@
         <w:t xml:space="preserve"> oil spill</w:t>
       </w:r>
       <w:r>
-        <w:t xml:space="preserve">.  </w:t>
+        <w:t xml:space="preserve">. </w:t>
       </w:r>
       <w:r>
         <w:t>In Pensacola</w:t>
       </w:r>
       <w:r>
-        <w:t xml:space="preserve"> Bay approximately 20,103 cubic yards of limerock aggregate were distributed at 17 different sites at an approximate density of 228 cubic yards per acre (FDACS 2016a) during September and October 2016.  In St. Andrews Bay approximately 17,000 cubic yards of crushed granite was distributed on nine different oyster reefs at a density of about 200 cubic yards per </w:t>
+        <w:t xml:space="preserve"> Bay approximately 20,103 cubic yards of limerock aggregate were distributed at 17 different sites at an approximate density of 228 cubic yards per acre (FDACS 2016a) during September and October 2016. In St. Andrews Bay approximately 17,000 cubic yards of crushed granite was distributed on nine different oyster reefs at a density of about 200 cubic yards per </w:t>
       </w:r>
       <w:r>
         <w:lastRenderedPageBreak/>
-        <w:t xml:space="preserve">acre (FDACS 2016b) in June 2016.  </w:t>
+        <w:t xml:space="preserve">acre (FDACS 2016b) in June 2016. </w:t>
       </w:r>
       <w:r>
         <w:t xml:space="preserve">In Apalachicola Bay </w:t>
@@ -633,16 +675,16 @@
         <w:t xml:space="preserve"> (NRDA), approximately 24,840 cubic cards of fossil shell material</w:t>
       </w:r>
       <w:r>
-        <w:t xml:space="preserve"> was deployed on 16 different sites at an average cultch density of 200 cubic yards per acre.  In the second project</w:t>
+        <w:t xml:space="preserve"> was deployed on 16 different sites at an average cultch density of 200 cubic yards per acre. In the second project</w:t>
       </w:r>
       <w:r>
         <w:t xml:space="preserve"> (FDEP)</w:t>
       </w:r>
       <w:r>
-        <w:t>, approximately 95,500 cubic yards of limerock aggregate was deployed as part of an FDEP project on fourteen different oyster reef sites.  Average density of cultch material was 300 cubic yards per acre.</w:t>
-      </w:r>
-      <w:r>
-        <w:t xml:space="preserve">  The </w:t>
+        <w:t>, approximately 95,500 cubic yards of limerock aggregate was deployed as part of an FDEP project on fourteen different oyster reef sites. Average density of cultch material was 300 cubic yards per acre.</w:t>
+      </w:r>
+      <w:r>
+        <w:t xml:space="preserve"> The </w:t>
       </w:r>
       <w:r>
         <w:t>third</w:t>
@@ -657,7 +699,7 @@
         <w:t>(FWC) deployed 9600 cubic yards of shell material in sites 2-acres in size at densities of 100, 200, 300, or 400 cubic yards per acre.</w:t>
       </w:r>
       <w:r>
-        <w:t xml:space="preserve">  The fourth project deployed XYZ (FWC NFWF 2) deployed XYZ cubic yards of </w:t>
+        <w:t xml:space="preserve"> The fourth project deployed XYZ (FWC NFWF 2) deployed XYZ cubic yards of </w:t>
       </w:r>
       <w:r>
         <w:t>limestone</w:t>
@@ -666,20 +708,20 @@
         <w:t xml:space="preserve"> at a density of ABC at Z different stations.</w:t>
       </w:r>
       <w:r>
-        <w:t xml:space="preserve">  Across all studies the actual area and density of cultch material deployed varied due to construction challenges and storm events that occurred during the study.</w:t>
-      </w:r>
-    </w:p>
-    <w:p>
-      <w:pPr>
-        <w:spacing w:after="0" w:line="240" w:lineRule="auto"/>
-      </w:pPr>
-    </w:p>
-    <w:p>
-      <w:pPr>
-        <w:spacing w:after="0" w:line="240" w:lineRule="auto"/>
-      </w:pPr>
-      <w:r>
-        <w:t xml:space="preserve">Table 1.  Summary of deployment </w:t>
+        <w:t xml:space="preserve"> Across all studies the actual area and density of cultch material deployed varied due to construction challenges and storm events that occurred during the study.</w:t>
+      </w:r>
+    </w:p>
+    <w:p>
+      <w:pPr>
+        <w:spacing w:after="0" w:line="240" w:lineRule="auto"/>
+      </w:pPr>
+    </w:p>
+    <w:p>
+      <w:pPr>
+        <w:spacing w:after="0" w:line="240" w:lineRule="auto"/>
+      </w:pPr>
+      <w:r>
+        <w:t xml:space="preserve">Table 1. Summary of deployment </w:t>
       </w:r>
       <w:commentRangeStart w:id="1"/>
       <w:r>
@@ -1348,7 +1390,7 @@
         <w:t>–</w:t>
       </w:r>
       <w:r>
-        <w:t xml:space="preserve"> We summarized commercial fisheries landings data for each of the three bays from Florida Fish and Wildlife Conservation Commission public database.  For each bay we summed the landings and trips by county surrounding the bay, and the calculated catch-per-unit effort (CPUE) as annual landings/annual trips.</w:t>
+        <w:t xml:space="preserve"> We summarized commercial fisheries landings data for each of the three bays from Florida Fish and Wildlife Conservation Commission public database. For each bay we summed the landings and trips by county surrounding the bay, and the calculated catch-per-unit effort (CPUE) as annual landings/annual trips.</w:t>
       </w:r>
     </w:p>
     <w:p>
@@ -1383,7 +1425,7 @@
         <w:t xml:space="preserve"> and were designed to minimize costs and maximize amount of material deployed</w:t>
       </w:r>
       <w:r>
-        <w:t xml:space="preserve">. Sites were selected for cultch placement based on local knowledge of historic or extant reef locations.  Cultch material was deployed on site from </w:t>
+        <w:t xml:space="preserve">. Sites were selected for cultch placement based on local knowledge of historic or extant reef locations. Cultch material was deployed on site from </w:t>
       </w:r>
       <w:r>
         <w:lastRenderedPageBreak/>
@@ -1399,7 +1441,7 @@
         <w:t>density.</w:t>
       </w:r>
       <w:r>
-        <w:t xml:space="preserve">  Reef materials were either quarried shell or a “Kentucky” limestone of graded size (often #4, 1.5-3 inches in size) transported on barges via inland and coastal waterway and then “planted” at specific locations.</w:t>
+        <w:t xml:space="preserve"> Reef materials were either quarried shell or a “Kentucky” limestone of graded size (often #4, 1.5-3 inches in size) transported on barges via inland and coastal waterway and then “planted” at specific locations.</w:t>
       </w:r>
     </w:p>
     <w:p>
@@ -1448,7 +1490,7 @@
         <w:t xml:space="preserve">(0.5-m on each side) </w:t>
       </w:r>
       <w:r>
-        <w:t xml:space="preserve">quadrats at selected sites and remove all oysters and cultch material to a “wrist deep” depth and place material in bags.  Once bags are returned to </w:t>
+        <w:t xml:space="preserve">quadrats at selected sites and remove all oysters and cultch material to a “wrist deep” depth and place material in bags. Once bags are returned to </w:t>
       </w:r>
       <w:r>
         <w:t xml:space="preserve">the </w:t>
@@ -1489,7 +1531,7 @@
         <w:t xml:space="preserve"> modified based on how data were collected in the field</w:t>
       </w:r>
       <w:r>
-        <w:t>.  Briefly, we summed counts of live oysters at each restoration site</w:t>
+        <w:t>. Briefly, we summed counts of live oysters at each restoration site</w:t>
       </w:r>
       <w:r>
         <w:t xml:space="preserve"> and period into three size classes, spat (&lt;26-mm shell height), sublegal (</w:t>
@@ -1507,7 +1549,7 @@
         <w:t xml:space="preserve"> (&gt;76-mm shell height)</w:t>
       </w:r>
       <w:r>
-        <w:t>.  For some studies, counts were totaled in this way in the field and for other studies total counts (all sizes) were converted to counts per size class by calculating the proportion of oysters within each size class from concurrent oyster shell height samples to the sample of total oysters.  We then</w:t>
+        <w:t>. For some studies, counts were totaled in this way in the field and for other studies total counts (all sizes) were converted to counts per size class by calculating the proportion of oysters within each size class from concurrent oyster shell height samples to the sample of total oysters. We then</w:t>
       </w:r>
       <w:r>
         <w:t xml:space="preserve"> assessed the distribution</w:t>
@@ -1534,7 +1576,7 @@
         <w:t xml:space="preserve"> (variance always exceeded mean)</w:t>
       </w:r>
       <w:r>
-        <w:t xml:space="preserve">.  We used generalized linear models (GLMs; Bolker et al. 2009) with a negative binomial distribution to assess how oyster counts (dependent variable) vary over period (a time variable </w:t>
+        <w:t xml:space="preserve">. We used generalized linear models (GLMs; Bolker et al. 2009) with a negative binomial distribution to assess how oyster counts (dependent variable) vary over period (a time variable </w:t>
       </w:r>
       <w:r>
         <w:t xml:space="preserve">of equal length </w:t>
@@ -1549,7 +1591,7 @@
         <w:t xml:space="preserve"> (to account for correlation among samples at each site)</w:t>
       </w:r>
       <w:r>
-        <w:t xml:space="preserve">.  We assumed that the total oyster counts per site would be related to the number of quadrats collected at each site, so we included the number of quadrats as an offset of effort (log link function; Zuur et al. 2009, 2013).  By using effort as an offset in this way we change the model from modeling counts, to modeling a rate measured as the count/quadrat as the response variable.  Because the quadrats were the same size across study, the area sampled only changed as a function of the number of quadrats.  </w:t>
+        <w:t xml:space="preserve">. We assumed that the total oyster counts per site would be related to the number of quadrats collected at each site, so we included the number of quadrats as an offset of effort (log link function; Zuur et al. 2009, 2013). By using effort as an offset in this way we change the model from modeling counts, to modeling a rate measured as the count/quadrat as the response variable. Because the quadrats were the same size across study, the area sampled only changed as a function of the number of quadrats. </w:t>
       </w:r>
       <w:r>
         <w:t>Using counts and account</w:t>
@@ -1558,7 +1600,7 @@
         <w:t>ing</w:t>
       </w:r>
       <w:r>
-        <w:t xml:space="preserve"> for effort, as opposed to converting the counts to CPUE based on density sampled has two main advantages in our experience (1) maintains the response as an integer allowing the use of a negative binomial distribution (which we have observed oyster count data follow; Moore et al. 2020) and (2) fitted values and confidence intervals do not contain negative values (Zuur et al. 2009).  We fit models to the data that included time (period), location (as a random effect), and then </w:t>
+        <w:t xml:space="preserve"> for effort, as opposed to converting the counts to CPUE based on density sampled has two main advantages in our experience (1) maintains the response as an integer allowing the use of a negative binomial distribution (which we have observed oyster count data follow; Moore et al. 2020) and (2) fitted values and confidence intervals do not contain negative values (Zuur et al. 2009). We fit models to the data that included time (period), location (as a random effect), and then </w:t>
       </w:r>
       <w:r>
         <w:lastRenderedPageBreak/>
@@ -1611,10 +1653,10 @@
         <w:t>)</w:t>
       </w:r>
       <w:r>
-        <w:t xml:space="preserve">. </w:t>
-      </w:r>
-      <w:r>
-        <w:t xml:space="preserve"> For Apalachicola Bay only, we assessed whether the number of days Apalachicola River discharge (the primary source of freshwater input to Apalachicola Bay) was below 12,000 CFS (by convention) measured at the Jim Woodruff gage (USGS 02358000) influenced counts of oyster spat.  The 12,000 CFS convention has</w:t>
+        <w:t>.</w:t>
+      </w:r>
+      <w:r>
+        <w:t xml:space="preserve"> For Apalachicola Bay only, we assessed whether the number of days Apalachicola River discharge (the primary source of freshwater input to Apalachicola Bay) was below 12,000 CFS (by convention) measured at the Jim Woodruff gage (USGS 02358000) influenced counts of oyster spat. The 12,000 CFS convention has</w:t>
       </w:r>
       <w:r>
         <w:t xml:space="preserve"> been identified as a reference point at</w:t>
@@ -1623,7 +1665,7 @@
         <w:t xml:space="preserve"> different gage locations in Apalachicola River</w:t>
       </w:r>
       <w:r>
-        <w:t xml:space="preserve"> (Fisch and Pine 2016).  This reference point</w:t>
+        <w:t xml:space="preserve"> (Fisch and Pine 2016). This reference point</w:t>
       </w:r>
       <w:r>
         <w:t xml:space="preserve"> is important because at discharge levels </w:t>
@@ -1661,7 +1703,7 @@
         <w:t>river bed</w:t>
       </w:r>
       <w:r>
-        <w:t xml:space="preserve"> degradation (S. Leitman, personal communication).  Regardless, we use the number of days per Period </w:t>
+        <w:t xml:space="preserve"> degradation (S. Leitman, personal communication). Regardless, we use the number of days per Period </w:t>
       </w:r>
       <w:r>
         <w:t>Apalachicola R</w:t>
@@ -1724,7 +1766,7 @@
         <w:t xml:space="preserve"> </w:t>
       </w:r>
       <w:r>
-        <w:t>Bay, material, site, and period.  We then</w:t>
+        <w:t>Bay, material, site, and period. We then</w:t>
       </w:r>
       <w:r>
         <w:t xml:space="preserve"> used a similar generalized linear model framework as the live oyster count data to assess patterns in cultch material persistence across projects.</w:t>
@@ -1748,10 +1790,10 @@
         <w:t>.</w:t>
       </w:r>
       <w:r>
-        <w:t xml:space="preserve">  We began the time series about 10 years prior to restoration efforts to capture antecedent river discharge conditions prior to restoration beginning.</w:t>
-      </w:r>
-      <w:r>
-        <w:t xml:space="preserve">  Pensacola Bay has two rivers that enter the bay (Escambia and Blackwater rivers) and we used data</w:t>
+        <w:t xml:space="preserve"> We began the time series about 10 years prior to restoration efforts to capture antecedent river discharge conditions prior to restoration beginning.</w:t>
+      </w:r>
+      <w:r>
+        <w:t xml:space="preserve"> Pensacola Bay has two rivers that enter the bay (Escambia and Blackwater rivers) and we used data</w:t>
       </w:r>
       <w:r>
         <w:t xml:space="preserve"> from USGS gauge 02375500 from the Escambia River because this is the larger</w:t>
@@ -1760,7 +1802,7 @@
         <w:t xml:space="preserve"> (by discharge)</w:t>
       </w:r>
       <w:r>
-        <w:t xml:space="preserve"> of the two river systems.  St. Andrews Bay is unusual in that it has no major freshwater inputs (Crowe et al. </w:t>
+        <w:t xml:space="preserve"> of the two river systems. St. Andrews Bay is unusual in that it has no major freshwater inputs (Crowe et al. </w:t>
       </w:r>
       <w:commentRangeStart w:id="4"/>
       <w:r>
@@ -1780,7 +1822,7 @@
         <w:t xml:space="preserve"> of freshwater inputs</w:t>
       </w:r>
       <w:r>
-        <w:t xml:space="preserve"> was made.  For Apalachicola Bay we summarized river discharge information from USGS gauge 02358000</w:t>
+        <w:t xml:space="preserve"> was made. For Apalachicola Bay we summarized river discharge information from USGS gauge 02358000</w:t>
       </w:r>
       <w:r>
         <w:t xml:space="preserve"> (Apalachicola at Chattahoochee)</w:t>
@@ -1789,7 +1831,7 @@
         <w:t>.</w:t>
       </w:r>
       <w:r>
-        <w:t xml:space="preserve">  </w:t>
+        <w:t xml:space="preserve"> </w:t>
       </w:r>
       <w:r>
         <w:t xml:space="preserve">Data and all code used for analyses is available from the following Git repository </w:t>
@@ -1886,17 +1928,17 @@
         <w:t xml:space="preserve"> (Figure 2)</w:t>
       </w:r>
       <w:r>
-        <w:t>.  Apalachicola trips and landings increased sharply during the early 2000’s peaking in 2012 when the fishery collapsed</w:t>
-      </w:r>
-      <w:r>
-        <w:t xml:space="preserve"> (Figure 2).  Apalachicola Bay was closed to oyster harvest by Florida Fish and </w:t>
+        <w:t>. Apalachicola trips and landings increased sharply during the early 2000’s peaking in 2012 when the fishery collapsed</w:t>
+      </w:r>
+      <w:r>
+        <w:t xml:space="preserve"> (Figure 2). Apalachicola Bay was closed to oyster harvest by Florida Fish and </w:t>
       </w:r>
       <w:r>
         <w:lastRenderedPageBreak/>
         <w:t>Wildlife Conservation Commission in</w:t>
       </w:r>
       <w:r>
-        <w:t xml:space="preserve"> December 2020 with a scheduled reopening in 2025.  All three bays show a common pattern of </w:t>
+        <w:t xml:space="preserve"> December 2020 with a scheduled reopening in 2025. All three bays show a common pattern of </w:t>
       </w:r>
       <w:r>
         <w:t>upticks</w:t>
@@ -1905,7 +1947,7 @@
         <w:t xml:space="preserve"> in trips and landings in the mid-1980’s</w:t>
       </w:r>
       <w:r>
-        <w:t xml:space="preserve"> and again in the 2005-2010 period.  Since 2010 trips and landings have declined in all three bays with </w:t>
+        <w:t xml:space="preserve"> and again in the 2005-2010 period. Since 2010 trips and landings have declined in all three bays with </w:t>
       </w:r>
       <w:r>
         <w:t>extremely low levels of</w:t>
@@ -1997,153 +2039,153 @@
         <w:t xml:space="preserve"> (example for spat Figure 3)</w:t>
       </w:r>
       <w:r>
+        <w:t xml:space="preserve">. </w:t>
+      </w:r>
+      <w:r>
+        <w:t>We hypothesized that trends in oyster counts may vary over similarly over time (Period), Bay (Pensacola, St. Andrews, and Apalachicola Bay) or trends in oyster counts may be different among Bays (Period*Bay) over time and created mathematical models to represent these hypotheses (Table X). For each model we considered</w:t>
+      </w:r>
+      <w:r>
+        <w:t xml:space="preserve"> site within the Bay as a random effect and</w:t>
+      </w:r>
+      <w:r>
+        <w:t xml:space="preserve"> used the log of</w:t>
+      </w:r>
+      <w:r>
+        <w:t xml:space="preserve"> the number of quadrats as an offset</w:t>
+      </w:r>
+      <w:r>
+        <w:t xml:space="preserve"> to control for differences in sampling effort over time and in each bay</w:t>
+      </w:r>
+      <w:r>
+        <w:t xml:space="preserve">.   </w:t>
+      </w:r>
+      <w:r>
+        <w:t xml:space="preserve">Because our interest is in how counts of oyster spat change over time (as a restoration effort to shift the system from an undesired to desired state) we were most interested in the Period </w:t>
+      </w:r>
+      <w:r>
+        <w:t>* Bay interactive model including Period as a continuous covariate</w:t>
+      </w:r>
+      <w:r>
+        <w:t>. This is because this model</w:t>
+      </w:r>
+      <w:r>
+        <w:t xml:space="preserve"> provide</w:t>
+      </w:r>
+      <w:r>
+        <w:t>s</w:t>
+      </w:r>
+      <w:r>
+        <w:t xml:space="preserve"> insight into (1) whether restoration triggered a response </w:t>
+      </w:r>
+      <w:r>
+        <w:t>i</w:t>
+      </w:r>
+      <w:r>
+        <w:t>n oyster counts</w:t>
+      </w:r>
+      <w:r>
+        <w:t xml:space="preserve"> over time</w:t>
+      </w:r>
+      <w:r>
+        <w:t xml:space="preserve"> and (2) if this response was consistent among the three bays</w:t>
+      </w:r>
+      <w:r>
+        <w:t>.</w:t>
+      </w:r>
+      <w:r>
+        <w:t xml:space="preserve"> </w:t>
+      </w:r>
+      <w:r>
+        <w:t>From an AIC perspective, Bay * Period model had the lowest value (delta AIC</w:t>
+      </w:r>
+      <w:r>
+        <w:t xml:space="preserve"> between lowest AIC and model with second lowest AIC =</w:t>
+      </w:r>
+      <w:r>
+        <w:t xml:space="preserve"> 3.3; Table X)</w:t>
+      </w:r>
+      <w:r>
+        <w:t xml:space="preserve">. </w:t>
+      </w:r>
+      <w:r>
+        <w:t>For this model</w:t>
+      </w:r>
+      <w:r>
+        <w:t>,</w:t>
+      </w:r>
+      <w:r>
+        <w:t xml:space="preserve"> </w:t>
+      </w:r>
+      <w:r>
+        <w:t>over time, Apalachicola Bay live spat counts declined</w:t>
+      </w:r>
+      <w:r>
+        <w:t xml:space="preserve"> (</w:t>
+      </w:r>
+      <w:r>
+        <w:t xml:space="preserve">beta = </w:t>
+      </w:r>
+      <w:r>
+        <w:t>-0.17</w:t>
+      </w:r>
+      <w:r>
+        <w:t>, SE beta = 0.0</w:t>
+      </w:r>
+      <w:r>
+        <w:t>4</w:t>
+      </w:r>
+      <w:r>
+        <w:t xml:space="preserve">, </w:t>
+      </w:r>
+      <w:r>
+        <w:t>p</w:t>
+      </w:r>
+      <w:r>
+        <w:t>&lt;</w:t>
+      </w:r>
+      <w:r>
+        <w:t>0.</w:t>
+      </w:r>
+      <w:r>
+        <w:t>0001</w:t>
+      </w:r>
+      <w:r>
+        <w:t>)</w:t>
+      </w:r>
+      <w:r>
         <w:t xml:space="preserve">.  </w:t>
       </w:r>
       <w:r>
-        <w:t>We hypothesized that trends in oyster counts may vary over similarly over time (Period), Bay (Pensacola, St. Andrews, and Apalachicola Bay) or trends in oyster counts may be different among Bays (Period*Bay) over time and created mathematical models to represent these hypotheses (Table X).  For each model we considered</w:t>
-      </w:r>
-      <w:r>
-        <w:t xml:space="preserve"> site within the Bay as a random effect and</w:t>
-      </w:r>
-      <w:r>
-        <w:t xml:space="preserve"> used the log of</w:t>
-      </w:r>
-      <w:r>
-        <w:t xml:space="preserve"> the number of quadrats as an offset</w:t>
-      </w:r>
-      <w:r>
-        <w:t xml:space="preserve"> to control for differences in sampling effort over time and in each bay</w:t>
-      </w:r>
-      <w:r>
-        <w:t xml:space="preserve">.   </w:t>
-      </w:r>
-      <w:r>
-        <w:t xml:space="preserve">Because our interest is in how counts of oyster spat change over time (as a restoration effort to shift the system from an undesired to desired state) we were most interested in the Period </w:t>
-      </w:r>
-      <w:r>
-        <w:t>* Bay interactive model including Period as a continuous covariate</w:t>
-      </w:r>
-      <w:r>
-        <w:t>.  This is because this model</w:t>
-      </w:r>
-      <w:r>
-        <w:t xml:space="preserve"> provide</w:t>
-      </w:r>
-      <w:r>
-        <w:t>s</w:t>
-      </w:r>
-      <w:r>
-        <w:t xml:space="preserve"> insight into (1) whether restoration triggered a response </w:t>
-      </w:r>
-      <w:r>
-        <w:t>i</w:t>
-      </w:r>
-      <w:r>
-        <w:t>n oyster counts</w:t>
-      </w:r>
-      <w:r>
-        <w:t xml:space="preserve"> over time</w:t>
-      </w:r>
-      <w:r>
-        <w:t xml:space="preserve"> and (2) if this response was consistent among the three bays</w:t>
-      </w:r>
-      <w:r>
-        <w:t xml:space="preserve">. </w:t>
-      </w:r>
-      <w:r>
-        <w:t xml:space="preserve"> </w:t>
-      </w:r>
-      <w:r>
-        <w:t>From an AIC perspective, Bay * Period model had the lowest value (delta AIC</w:t>
-      </w:r>
-      <w:r>
-        <w:t xml:space="preserve"> between lowest AIC and model with second lowest AIC =</w:t>
-      </w:r>
-      <w:r>
-        <w:t xml:space="preserve"> 3.3; Table X)</w:t>
+        <w:t>Pensacola</w:t>
+      </w:r>
+      <w:r>
+        <w:t xml:space="preserve"> and St. Andrews bays both show different trends in live oyster spat counts compared to Apalachicola, but</w:t>
+      </w:r>
+      <w:r>
+        <w:t xml:space="preserve"> uncertainty</w:t>
+      </w:r>
+      <w:r>
+        <w:t xml:space="preserve"> in response was higher</w:t>
+      </w:r>
+      <w:r>
+        <w:t xml:space="preserve"> (</w:t>
+      </w:r>
+      <w:r>
+        <w:t xml:space="preserve">Pensacola Bay, </w:t>
+      </w:r>
+      <w:r>
+        <w:t>beta = 0.07, SE beta = 0.15, p=0.10</w:t>
+      </w:r>
+      <w:r>
+        <w:t xml:space="preserve">; </w:t>
+      </w:r>
+      <w:r>
+        <w:t>St. Andrews beta = 0.25, SE beta = 0.20, p=0.03)</w:t>
       </w:r>
       <w:r>
         <w:t xml:space="preserve">.  </w:t>
       </w:r>
       <w:r>
-        <w:t>For this model</w:t>
-      </w:r>
-      <w:r>
-        <w:t>,</w:t>
-      </w:r>
-      <w:r>
-        <w:t xml:space="preserve"> </w:t>
-      </w:r>
-      <w:r>
-        <w:t>over time, Apalachicola Bay live spat counts declined</w:t>
-      </w:r>
-      <w:r>
-        <w:t xml:space="preserve"> (</w:t>
-      </w:r>
-      <w:r>
-        <w:t xml:space="preserve">beta = </w:t>
-      </w:r>
-      <w:r>
-        <w:t>-0.17</w:t>
-      </w:r>
-      <w:r>
-        <w:t>, SE beta = 0.0</w:t>
-      </w:r>
-      <w:r>
-        <w:t>4</w:t>
-      </w:r>
-      <w:r>
-        <w:t xml:space="preserve">, </w:t>
-      </w:r>
-      <w:r>
-        <w:t>p</w:t>
-      </w:r>
-      <w:r>
-        <w:t>&lt;</w:t>
-      </w:r>
-      <w:r>
-        <w:t>0.</w:t>
-      </w:r>
-      <w:r>
-        <w:t>0001</w:t>
-      </w:r>
-      <w:r>
-        <w:t>)</w:t>
-      </w:r>
-      <w:r>
-        <w:t xml:space="preserve">.  </w:t>
-      </w:r>
-      <w:r>
-        <w:t>Pensacola</w:t>
-      </w:r>
-      <w:r>
-        <w:t xml:space="preserve"> and St. Andrews bays both show different trends in live oyster spat counts compared to Apalachicola, but</w:t>
-      </w:r>
-      <w:r>
-        <w:t xml:space="preserve"> uncertainty</w:t>
-      </w:r>
-      <w:r>
-        <w:t xml:space="preserve"> in response was higher</w:t>
-      </w:r>
-      <w:r>
-        <w:t xml:space="preserve"> (</w:t>
-      </w:r>
-      <w:r>
-        <w:t xml:space="preserve">Pensacola Bay, </w:t>
-      </w:r>
-      <w:r>
-        <w:t>beta = 0.07, SE beta = 0.15, p=0.10</w:t>
-      </w:r>
-      <w:r>
-        <w:t xml:space="preserve">; </w:t>
-      </w:r>
-      <w:r>
-        <w:t>St. Andrews beta = 0.25, SE beta = 0.20, p=0.03)</w:t>
-      </w:r>
-      <w:r>
-        <w:t xml:space="preserve">.  </w:t>
-      </w:r>
-      <w:r>
         <w:t>Even though the estimated slope is positive for Pensacola and St. Andrews bays, t</w:t>
       </w:r>
       <w:r>
@@ -2177,7 +2219,7 @@
         <w:t xml:space="preserve"> = 0.8).</w:t>
       </w:r>
       <w:r>
-        <w:t xml:space="preserve">  Predicted mean live oyster spat counts (95% CI) for the last period of the time series (period 14) from a single ¼-m</w:t>
+        <w:t xml:space="preserve"> Predicted mean live oyster spat counts (95% CI) for the last period of the time series (period 14) from a single ¼-m</w:t>
       </w:r>
       <w:r>
         <w:rPr>
@@ -2328,7 +2370,7 @@
       </w:r>
       <w:r>
         <w:lastRenderedPageBreak/>
-        <w:t xml:space="preserve">Apalachicola Bay, relatively constant values in Pensacola Bay, and increasing, but highly uncertain trends in St. Andrews Bay.  St. Andrews Bay was the only system to have at least one live oyster per quadrat predicted (1.6 live legal oysters [0.41 – 6.20 95% CI]) whereas the other bays were predicted to have </w:t>
+        <w:t xml:space="preserve">Apalachicola Bay, relatively constant values in Pensacola Bay, and increasing, but highly uncertain trends in St. Andrews Bay. St. Andrews Bay was the only system to have at least one live oyster per quadrat predicted (1.6 live legal oysters [0.41 – 6.20 95% CI]) whereas the other bays were predicted to have </w:t>
       </w:r>
       <w:r>
         <w:t>less than one live legal oyster per quadrat</w:t>
@@ -2378,7 +2420,7 @@
         <w:t>construction</w:t>
       </w:r>
       <w:r>
-        <w:t xml:space="preserve"> and monitoring programs used as part of ongoing restoration efforts.  In Apalachicola Bay multiple restoration materials (limestone or </w:t>
+        <w:t xml:space="preserve"> and monitoring programs used as part of ongoing restoration efforts. In Apalachicola Bay multiple restoration materials (limestone or </w:t>
       </w:r>
       <w:r>
         <w:t xml:space="preserve">quarried </w:t>
@@ -2390,16 +2432,16 @@
         <w:t xml:space="preserve"> (Table 1)</w:t>
       </w:r>
       <w:r>
-        <w:t xml:space="preserve">.  Because of construction challenges, some sites may have received both limestone </w:t>
+        <w:t xml:space="preserve">. Because of construction challenges, some sites may have received both limestone </w:t>
       </w:r>
       <w:r>
         <w:t>and</w:t>
       </w:r>
       <w:r>
-        <w:t xml:space="preserve"> shell.  Monitoring efforts to track oyster population response have been similar across studies, but the timing of monitoring post-construction has varied from monitoring beginning within weeks of cultch material being deposited, to monitoring not beginning for 1-2 years following cutch placement because of Covid-19 related delays in completing field efforts.</w:t>
-      </w:r>
-      <w:r>
-        <w:t xml:space="preserve">  Observed counts of oyster spat by research study highlight these challenges where the number of spat have ranged from 0 to more than 80</w:t>
+        <w:t xml:space="preserve"> shell. Monitoring efforts to track oyster population response have been similar across studies, but the timing of monitoring post-construction has varied from monitoring beginning within weeks of cultch material being deposited, to monitoring not beginning for 1-2 years following cutch placement because of Covid-19 related delays in completing field efforts.</w:t>
+      </w:r>
+      <w:r>
+        <w:t xml:space="preserve"> Observed counts of oyster spat by research study highlight these challenges where the number of spat have ranged from 0 to more than 80</w:t>
       </w:r>
       <w:r>
         <w:t>,</w:t>
@@ -2453,7 +2495,7 @@
       </w:pPr>
       <w:r>
         <w:tab/>
-        <w:t>We combined oyster count data from various surveys and standardized site names.  We then fit GLM models</w:t>
+        <w:t>We combined oyster count data from various surveys and standardized site names. We then fit GLM models</w:t>
       </w:r>
       <w:r>
         <w:t xml:space="preserve"> assuming a negative binomial distribution</w:t>
@@ -2465,7 +2507,7 @@
         <w:t xml:space="preserve"> to control for differences in sampling effort</w:t>
       </w:r>
       <w:r>
-        <w:t xml:space="preserve">.  Results from this model </w:t>
+        <w:t xml:space="preserve">. Results from this model </w:t>
       </w:r>
       <w:r>
         <w:t>found</w:t>
@@ -2551,7 +2593,7 @@
         <w:t>)</w:t>
       </w:r>
       <w:r>
-        <w:t xml:space="preserve">.  We fit the same model as above but included an additional parameter describing the number of days river discharge was below 12,000 CFS in the model. </w:t>
+        <w:t>. We fit the same model as above but included an additional parameter describing the number of days river discharge was below 12,000 CFS in the model.</w:t>
       </w:r>
       <w:r>
         <w:t xml:space="preserve"> Both </w:t>
@@ -2690,7 +2732,7 @@
       </w:pPr>
       <w:r>
         <w:tab/>
-        <w:t xml:space="preserve">An examination of the different projects, which were deployed in different periods and monitoring begin in different periods, does not provide clear patterns into how counts of oyster spat change over time. </w:t>
+        <w:t>An examination of the different projects, which were deployed in different periods and monitoring begin in different periods, does not provide clear patterns into how counts of oyster spat change over time.</w:t>
       </w:r>
       <w:r>
         <w:t xml:space="preserve"> We fit a GLM model</w:t>
@@ -2717,22 +2759,22 @@
         <w:t>two</w:t>
       </w:r>
       <w:r>
-        <w:t xml:space="preserve"> using shell) to the observed counts of oyster spat per quadrat.  Comparisons of the performance of project in producing oyster spat are difficult because of variations in the </w:t>
+        <w:t xml:space="preserve"> using shell) to the observed counts of oyster spat per quadrat. Comparisons of the performance of project in producing oyster spat are difficult because of variations in the </w:t>
       </w:r>
       <w:r>
         <w:t>ti</w:t>
       </w:r>
       <w:r>
-        <w:t>ming of when the monitoring began on each project.  As an example, for one project monitoring did not begin until nearly two years following construction, and if the response of cultch to restoration is different two years following restoration than immediately after restoration, then this would not be clear.</w:t>
-      </w:r>
-      <w:r>
-        <w:t xml:space="preserve">  However, the intent of the restoration is to provide substrate in a way that will allow colonization and accretion of material over many years, </w:t>
+        <w:t>ming of when the monitoring began on each project. As an example, for one project monitoring did not begin until nearly two years following construction, and if the response of cultch to restoration is different two years following restoration than immediately after restoration, then this would not be clear.</w:t>
+      </w:r>
+      <w:r>
+        <w:t xml:space="preserve"> However, the intent of the restoration is to provide substrate in a way that will allow colonization and accretion of material over many years, </w:t>
       </w:r>
       <w:r>
         <w:t>so if the restoration is successful, the count response should persist over multiple years.</w:t>
       </w:r>
       <w:r>
-        <w:t xml:space="preserve">  </w:t>
+        <w:t xml:space="preserve"> </w:t>
       </w:r>
       <w:r>
         <w:t>T</w:t>
@@ -2762,13 +2804,13 @@
         <w:t>period</w:t>
       </w:r>
       <w:r>
-        <w:t xml:space="preserve"> of monitoring.  </w:t>
-      </w:r>
-      <w:r>
-        <w:t>In this comparison three studies would have completed their construction efforts 3-5 years prior (NFWF-1, NRDA 4044, NRDA 5007) and FWC-2021 would be &lt; 2 years since construction.  If time since construction were a major influence, then the predicted values for each study in the common period should differ</w:t>
-      </w:r>
-      <w:r>
-        <w:t xml:space="preserve">.  For </w:t>
+        <w:t xml:space="preserve"> of monitoring. </w:t>
+      </w:r>
+      <w:r>
+        <w:t>In this comparison three studies would have completed their construction efforts 3-5 years prior (NFWF-1, NRDA 4044, NRDA 5007) and FWC-2021 would be &lt; 2 years since construction. If time since construction were a major influence, then the predicted values for each study in the common period should differ</w:t>
+      </w:r>
+      <w:r>
+        <w:t xml:space="preserve">. For </w:t>
       </w:r>
       <w:r>
         <w:t xml:space="preserve">the </w:t>
@@ -2816,7 +2858,7 @@
         <w:t xml:space="preserve"> quadrat.</w:t>
       </w:r>
       <w:r>
-        <w:t xml:space="preserve">  The NRDA 4044 project also used quarried shell cultch and the mean predicted number of live spat in Period 14 was lower at about 3.5 (95% CI 1.7 - 7.1).  </w:t>
+        <w:t xml:space="preserve"> The NRDA 4044 project also used quarried shell cultch and the mean predicted number of live spat in Period 14 was lower at about 3.5 (95% CI 1.7 - 7.1). </w:t>
       </w:r>
       <w:r>
         <w:t>For the projects</w:t>
@@ -2834,7 +2876,7 @@
         <w:t>2</w:t>
       </w:r>
       <w:r>
-        <w:t xml:space="preserve"> quadrat vary.  </w:t>
+        <w:t xml:space="preserve"> quadrat vary. </w:t>
       </w:r>
       <w:r>
         <w:t xml:space="preserve">For </w:t>
@@ -2932,7 +2974,7 @@
         <w:commentReference w:id="7"/>
       </w:r>
       <w:r>
-        <w:t xml:space="preserve">). </w:t>
+        <w:t>).</w:t>
       </w:r>
       <w:r>
         <w:t xml:space="preserve"> </w:t>
@@ -3004,7 +3046,7 @@
         <w:t xml:space="preserve"> (Figure 5)</w:t>
       </w:r>
       <w:r>
-        <w:t xml:space="preserve">.  The extreme dispersion observed for this project (Figure </w:t>
+        <w:t xml:space="preserve">. The extreme dispersion observed for this project (Figure </w:t>
       </w:r>
       <w:r>
         <w:t>5</w:t>
@@ -3031,7 +3073,7 @@
         <w:t>ilogram</w:t>
       </w:r>
       <w:r>
-        <w:t xml:space="preserve">.  </w:t>
+        <w:t xml:space="preserve">. </w:t>
       </w:r>
       <w:r>
         <w:t>Data were then subset for each project</w:t>
@@ -3058,7 +3100,7 @@
         <w:t>cultch biomass.</w:t>
       </w:r>
       <w:r>
-        <w:t xml:space="preserve">  To </w:t>
+        <w:t xml:space="preserve"> To </w:t>
       </w:r>
       <w:r>
         <w:lastRenderedPageBreak/>
@@ -3077,7 +3119,7 @@
         <w:t>2</w:t>
       </w:r>
       <w:r>
-        <w:t xml:space="preserve"> in period 14, the last period of monitoring.  Because Apalachicola was the only bay where</w:t>
+        <w:t xml:space="preserve"> in period 14, the last period of monitoring. Because Apalachicola was the only bay where</w:t>
       </w:r>
       <w:r>
         <w:t xml:space="preserve"> both</w:t>
@@ -3089,13 +3131,19 @@
         <w:t xml:space="preserve"> to compare substrates</w:t>
       </w:r>
       <w:r>
-        <w:t xml:space="preserve"> on this bay only.  From an AIC perspective, models that included Period + Substrate or models that examined the interaction between Period*Substrate (both with log(number of transects) as an offset to control for effort) were not distinguishable (delta</w:t>
+        <w:t xml:space="preserve"> on this bay only. From an AIC perspective, models that included Period + </w:t>
+      </w:r>
+      <w:r>
+        <w:t>s</w:t>
+      </w:r>
+      <w:r>
+        <w:t>ubstrate or models that examined the interaction between Period*Substrate (both with log(number of transects) as an offset to control for effort) were not distinguishable (delta</w:t>
       </w:r>
       <w:r>
         <w:t xml:space="preserve"> AIC between top models</w:t>
       </w:r>
       <w:r>
-        <w:t xml:space="preserve"> = 1.5).  From a management perspective the interaction term is of interest to help understand how the biomass of either rock or shell changes over time.  For rock substrate, the change in biomass over time was significant (beta = -0.</w:t>
+        <w:t xml:space="preserve"> = 1.5). From a management perspective the interaction term is of interest to help understand how the biomass of either rock or shell changes over time. For rock substrate, the change in biomass over time was significant (beta = -0.</w:t>
       </w:r>
       <w:r>
         <w:t>08</w:t>
@@ -3134,7 +3182,7 @@
         <w:t xml:space="preserve"> indicating declines over time</w:t>
       </w:r>
       <w:r>
-        <w:t>.  The predicted biomass of rock per ¼-m</w:t>
+        <w:t>. The predicted biomass of rock per ¼-m</w:t>
       </w:r>
       <w:r>
         <w:rPr>
@@ -3196,7 +3244,7 @@
         <w:t>2</w:t>
       </w:r>
       <w:r>
-        <w:t xml:space="preserve"> quadrat (1.1 – 2.7) to about 0.93 (0.6 – 1.5).  Because shell is less dense than rock, the differences in biomass per quadrat are not surprising</w:t>
+        <w:t xml:space="preserve"> quadrat (1.1 – 2.7) to about 0.93 (0.6 – 1.5). Because shell is less dense than rock, the differences in biomass per quadrat are not surprising</w:t>
       </w:r>
       <w:r>
         <w:t xml:space="preserve"> -</w:t>
@@ -3205,7 +3253,7 @@
         <w:t xml:space="preserve"> these results </w:t>
       </w:r>
       <w:r>
-        <w:t>suggest a decline of about 60% biomass for the shell material by the end of period 13 and about 45% of the rock material.  A critical point is that these are measures of biomass, not area, and oyster spat settle on area. However, if we assume a proportional loss in area</w:t>
+        <w:t>suggest a decline of about 60% biomass for the shell material by the end of period 13 and about 45% of the rock material. A critical point is that these are measures of biomass, not area, and oyster spat settle on area. However, if we assume a proportional loss in area</w:t>
       </w:r>
       <w:r>
         <w:t xml:space="preserve"> to what is loss in biomass</w:t>
@@ -3217,7 +3265,7 @@
         <w:t>shell biomass and likely areas degraded at a faster rate than rock material</w:t>
       </w:r>
       <w:r>
-        <w:t xml:space="preserve">. </w:t>
+        <w:t>.</w:t>
       </w:r>
       <w:r>
         <w:t xml:space="preserve"> </w:t>
@@ -3226,7 +3274,7 @@
         <w:t>Finally,</w:t>
       </w:r>
       <w:r>
-        <w:t xml:space="preserve"> we assessed the relationships among the biomass of cultch and number of live oyster spat from each quadrat.  We</w:t>
+        <w:t xml:space="preserve"> we assessed the relationships among the biomass of cultch and number of live oyster spat from each quadrat. We</w:t>
       </w:r>
       <w:r>
         <w:t xml:space="preserve"> graphically examined the relationship between the weight of cultch and number of spat per quadrat </w:t>
@@ -3256,7 +3304,7 @@
         <w:t>).</w:t>
       </w:r>
       <w:r>
-        <w:t xml:space="preserve">  This is important because it suggests that for a given biomass of cultch</w:t>
+        <w:t xml:space="preserve"> This is important because it suggests that for a given biomass of cultch</w:t>
       </w:r>
       <w:r>
         <w:t>,</w:t>
@@ -3295,7 +3343,7 @@
         <w:t xml:space="preserve"> can vary widely</w:t>
       </w:r>
       <w:r>
-        <w:t>.  How the biomass of cultch that persists on reefs at present relates to biomass of cultch when oyster populations were higher and supporting a commercial fishery is unknown.</w:t>
+        <w:t>. How the biomass of cultch that persists on reefs at present relates to biomass of cultch when oyster populations were higher and supporting a commercial fishery is unknown.</w:t>
       </w:r>
     </w:p>
     <w:p>
@@ -3330,7 +3378,7 @@
         <w:t xml:space="preserve"> (4 of 12 months)</w:t>
       </w:r>
       <w:r>
-        <w:t>.  Escambia River dischar</w:t>
+        <w:t>. Escambia River dischar</w:t>
       </w:r>
       <w:r>
         <w:t>ge patterns were generally similar reflecting the regional effects of drought</w:t>
@@ -3342,7 +3390,7 @@
         <w:t>.</w:t>
       </w:r>
       <w:r>
-        <w:t xml:space="preserve">  Regional river discharge patterns in 2019-2021 generally been average to above average for most months (Figure 9).</w:t>
+        <w:t xml:space="preserve"> Regional river discharge patterns in 2019-2021 generally been average to above average for most months (Figure 9).</w:t>
       </w:r>
     </w:p>
     <w:p>
@@ -3380,7 +3428,7 @@
       </w:pPr>
       <w:r>
         <w:tab/>
-        <w:t xml:space="preserve">Our results suggest restoration efforts in Pensacola, St. Andrews, and Apalachicola bays have not had the intended response of shifting oyster populations from a resilient, low oyster state to a more desired, high oyster state.  This conclusion is based on available data from three different bays in different watersheds, but with common restoration materials, techniques, and monitoring programs. </w:t>
+        <w:t xml:space="preserve">Our results suggest restoration efforts in Pensacola, St. Andrews, and Apalachicola bays have not had the intended response of shifting oyster populations from a resilient, low oyster state to a more desired, high oyster state. This conclusion is based on available data from three different bays in different watersheds, but with common restoration materials, techniques, and monitoring programs. </w:t>
       </w:r>
       <w:r>
         <w:t>Restoration efforts in all three bays are guided by previous effor</w:t>
@@ -3395,7 +3443,7 @@
         <w:rPr>
           <w:rFonts w:cstheme="minorHAnsi"/>
         </w:rPr>
-        <w:t>.  Hurricane Elena in 1985 is thought to have</w:t>
+        <w:t>. Hurricane Elena in 1985 is thought to have</w:t>
       </w:r>
       <w:r>
         <w:rPr>
@@ -3431,7 +3479,7 @@
         <w:rPr>
           <w:rFonts w:cstheme="minorHAnsi"/>
         </w:rPr>
-        <w:t>.  However, a very rapid population recovery was observed</w:t>
+        <w:t>. However, a very rapid population recovery was observed</w:t>
       </w:r>
       <w:r>
         <w:rPr>
@@ -3539,7 +3587,7 @@
         <w:rPr>
           <w:rFonts w:cstheme="minorHAnsi"/>
         </w:rPr>
-        <w:t xml:space="preserve">  </w:t>
+        <w:t xml:space="preserve"> </w:t>
       </w:r>
       <w:r>
         <w:rPr>
@@ -3626,7 +3674,7 @@
         <w:rPr>
           <w:rFonts w:cstheme="minorHAnsi"/>
         </w:rPr>
-        <w:t xml:space="preserve">.  Livingston et al. (1999) describe a major wild oyster spat set occurring in the fall of 1985 </w:t>
+        <w:t xml:space="preserve">. Livingston et al. (1999) describe a major wild oyster spat set occurring in the fall of 1985 </w:t>
       </w:r>
       <w:r>
         <w:rPr>
@@ -3693,7 +3741,7 @@
         <w:rPr>
           <w:rFonts w:cstheme="minorHAnsi"/>
         </w:rPr>
-        <w:t>.  Oyster population benchmarks to support harvest were met</w:t>
+        <w:t>. Oyster population benchmarks to support harvest were met</w:t>
       </w:r>
       <w:r>
         <w:rPr>
@@ -3887,7 +3935,7 @@
         <w:rPr>
           <w:rFonts w:cstheme="minorHAnsi"/>
         </w:rPr>
-        <w:t xml:space="preserve"> for Apalachicola Bay.  Comparative data</w:t>
+        <w:t xml:space="preserve"> for Apalachicola Bay. Comparative data</w:t>
       </w:r>
       <w:r>
         <w:rPr>
@@ -3899,7 +3947,7 @@
         <w:rPr>
           <w:rFonts w:cstheme="minorHAnsi"/>
         </w:rPr>
-        <w:t xml:space="preserve"> Pensacola and St. Andrews bays are not available.  </w:t>
+        <w:t xml:space="preserve"> Pensacola and St. Andrews bays are not available. </w:t>
       </w:r>
       <w:r>
         <w:rPr>
@@ -3959,14 +4007,14 @@
         <w:rPr>
           <w:rFonts w:cstheme="minorHAnsi"/>
         </w:rPr>
-        <w:t xml:space="preserve">.  This </w:t>
+        <w:t xml:space="preserve">. This clutching </w:t>
       </w:r>
       <w:r>
         <w:rPr>
           <w:rFonts w:cstheme="minorHAnsi"/>
         </w:rPr>
         <w:lastRenderedPageBreak/>
-        <w:t>clutching area is about</w:t>
+        <w:t>area is about</w:t>
       </w:r>
       <w:r>
         <w:rPr>
@@ -4041,7 +4089,7 @@
         <w:rPr>
           <w:rFonts w:cstheme="minorHAnsi"/>
         </w:rPr>
-        <w:t xml:space="preserve">.  </w:t>
+        <w:t xml:space="preserve">. </w:t>
       </w:r>
       <w:r>
         <w:rPr>
@@ -4071,7 +4119,7 @@
         <w:rPr>
           <w:rFonts w:cstheme="minorHAnsi"/>
         </w:rPr>
-        <w:t xml:space="preserve">.  </w:t>
+        <w:t xml:space="preserve">. </w:t>
       </w:r>
       <w:r>
         <w:rPr>
@@ -4114,7 +4162,7 @@
         <w:rPr>
           <w:rFonts w:cstheme="minorHAnsi"/>
         </w:rPr>
-        <w:t>.  This vertical relief difference</w:t>
+        <w:t>. This vertical relief difference</w:t>
       </w:r>
       <w:r>
         <w:rPr>
@@ -4156,7 +4204,7 @@
         <w:rPr>
           <w:rFonts w:cstheme="minorHAnsi"/>
         </w:rPr>
-        <w:t xml:space="preserve"> (Colden et al. 2017).  In an assessment of oyster reef restoration in the Chesapeake Bay region, Colden et al. (2017) found</w:t>
+        <w:t xml:space="preserve"> (Colden et al. 2017). In an assessment of oyster reef restoration in the Chesapeake Bay region, Colden et al. (2017) found</w:t>
       </w:r>
       <w:r>
         <w:rPr>
@@ -4212,7 +4260,7 @@
         <w:rPr>
           <w:rFonts w:cstheme="minorHAnsi"/>
         </w:rPr>
-        <w:t xml:space="preserve">.  However, that experiment does not appear to have </w:t>
+        <w:t xml:space="preserve">. However, that experiment does not appear to have </w:t>
       </w:r>
       <w:r>
         <w:rPr>
@@ -4257,13 +4305,13 @@
         <w:rPr>
           <w:rFonts w:cstheme="minorHAnsi"/>
         </w:rPr>
-        <w:t>.  This is</w:t>
-      </w:r>
-      <w:r>
-        <w:rPr>
-          <w:rFonts w:cstheme="minorHAnsi"/>
-        </w:rPr>
-        <w:t xml:space="preserve"> due to a combination of factors including uneven placement of material during construction and erosional and depositional shaping forces of shell and rock cultch materials from currents since construction.  </w:t>
+        <w:t>. This is</w:t>
+      </w:r>
+      <w:r>
+        <w:rPr>
+          <w:rFonts w:cstheme="minorHAnsi"/>
+        </w:rPr>
+        <w:t xml:space="preserve"> due to a combination of factors including uneven placement of material during construction and erosional and depositional shaping forces of shell and rock cultch materials from currents since construction. </w:t>
       </w:r>
       <w:r>
         <w:rPr>
@@ -4311,7 +4359,7 @@
         <w:rPr>
           <w:rFonts w:cstheme="minorHAnsi"/>
         </w:rPr>
-        <w:t xml:space="preserve">  Regardless, cultch material in various forms at different biomass levels has persisted on these restored reefs (Figure 8), and critically oyster spat settlement on this material has been very low for reasons that are not known.</w:t>
+        <w:t xml:space="preserve"> Regardless, cultch material in various forms at different biomass levels has persisted on these restored reefs (Figure 8), and critically oyster spat settlement on this material has been very low for reasons that are not known.</w:t>
       </w:r>
       <w:r>
         <w:rPr>
@@ -4381,7 +4429,7 @@
         <w:rPr>
           <w:rFonts w:cstheme="minorHAnsi"/>
         </w:rPr>
-        <w:t>.  F</w:t>
+        <w:t>. F</w:t>
       </w:r>
       <w:r>
         <w:rPr>
@@ -4411,7 +4459,7 @@
         <w:rPr>
           <w:rFonts w:cstheme="minorHAnsi"/>
         </w:rPr>
-        <w:t xml:space="preserve">.  In Florida the restoration of Lone Cabbage Reef in Suwannee Sound demonstrated oyster spat settlement and persistence on the restored reef within six months following construction and oysters have persisted and successfully settled on the reef in each of the four years since construction and density on the restored and nearby reference reefs are now similar (W.E. Pine, </w:t>
+        <w:t xml:space="preserve">. In Florida the restoration of Lone Cabbage Reef in Suwannee Sound demonstrated oyster spat settlement and persistence on the restored reef within six months following construction and oysters have persisted and successfully settled on the reef in each of the four years since construction and density on the restored and nearby reference reefs are now similar (W.E. Pine, </w:t>
       </w:r>
       <w:r>
         <w:rPr>
@@ -4445,7 +4493,7 @@
         <w:rPr>
           <w:rFonts w:cstheme="minorHAnsi"/>
         </w:rPr>
-        <w:t xml:space="preserve">  Relative restored reef elevation response (the increase in elevation) from the Smith et al. (2021) project in the Chesapeake Bay was about 0.14-m (see</w:t>
+        <w:t xml:space="preserve"> Relative restored reef elevation response (the increase in elevation) from the Smith et al. (2021) project in the Chesapeake Bay was about 0.14-m (see</w:t>
       </w:r>
       <w:r>
         <w:rPr>
@@ -4463,7 +4511,7 @@
         <w:rPr>
           <w:rFonts w:cstheme="minorHAnsi"/>
         </w:rPr>
-        <w:t xml:space="preserve"> Smith et al. (2021)) and for the Lone Cabbage project in Florida was about 0.36-m (Pine et al. 2022).  Combined with the results from Colden et al. (2017</w:t>
+        <w:t xml:space="preserve"> Smith et al. (2021)) and for the Lone Cabbage project in Florida was about 0.36-m (Pine et al. 2022). Combined with the results from Colden et al. (2017</w:t>
       </w:r>
       <w:r>
         <w:rPr>
@@ -4626,7 +4674,7 @@
         <w:rPr>
           <w:rFonts w:cstheme="minorHAnsi"/>
         </w:rPr>
-        <w:t xml:space="preserve">  While the State</w:t>
+        <w:t xml:space="preserve"> While the State</w:t>
       </w:r>
       <w:r>
         <w:rPr>
@@ -4801,7 +4849,7 @@
         <w:rPr>
           <w:rFonts w:cstheme="minorHAnsi"/>
         </w:rPr>
-        <w:t xml:space="preserve">.  However, critically these statutes exempt shell material for oysters used in the half-shell market from this requirement, thus oysters sold as half-shell (a national market) are not required for re-use.  Cultching efforts in Apalachicola Bay were at one time identified as a contributing factor </w:t>
+        <w:t xml:space="preserve">. However, critically these statutes exempt shell material for oysters used in the half-shell market from this requirement, thus oysters sold as half-shell (a national market) are not required for re-use. Cultching efforts in Apalachicola Bay were at one time identified as a contributing factor </w:t>
       </w:r>
       <w:r>
         <w:rPr>
@@ -4852,7 +4900,7 @@
           <w:rFonts w:cstheme="minorHAnsi"/>
         </w:rPr>
         <w:lastRenderedPageBreak/>
-        <w:t xml:space="preserve">Ermgassen et al. 2012) but the observed oyster fishery collapse in 2012 and a combination of modeling (Pine et al. 2015; Johnson et al. 2022) and empirical assessments (this work) suggest that may not be the case.  </w:t>
+        <w:t xml:space="preserve">Ermgassen et al. 2012) but the observed oyster fishery collapse in 2012 and a combination of modeling (Pine et al. 2015; Johnson et al. 2022) and empirical assessments (this work) suggest that may not be the case. </w:t>
       </w:r>
       <w:r>
         <w:rPr>
@@ -4870,7 +4918,7 @@
         <w:rPr>
           <w:rFonts w:cstheme="minorHAnsi"/>
         </w:rPr>
-        <w:t xml:space="preserve">).  Understanding the magnitude of </w:t>
+        <w:t xml:space="preserve">). Understanding the magnitude of </w:t>
       </w:r>
       <w:r>
         <w:rPr>
@@ -4985,7 +5033,7 @@
         <w:spacing w:after="0" w:line="360" w:lineRule="auto"/>
       </w:pPr>
       <w:r>
-        <w:t>(1) Oyster populations in Pensacola, St. Andrews, and Apalachicola Bays do not appear to have responded to restoration efforts designed to promote spat settlement and accelerate population recovery.  Critically this lack of response is occurring in different bays, within different watersheds, and at least within Apalachicola</w:t>
+        <w:t>(1) Oyster populations in Pensacola, St. Andrews, and Apalachicola Bays do not appear to have responded to restoration efforts designed to promote spat settlement and accelerate population recovery. Critically this lack of response is occurring in different bays, within different watersheds, and at least within Apalachicola</w:t>
       </w:r>
       <w:r>
         <w:t>,</w:t>
@@ -5005,7 +5053,7 @@
         <w:t xml:space="preserve"> for the period of instrument record</w:t>
       </w:r>
       <w:r>
-        <w:t xml:space="preserve">.  Because river discharge is thought to be a major driver of salinity, and salinity a major driver of oyster survival (demonstrated by </w:t>
+        <w:t xml:space="preserve">. Because river discharge is thought to be a major driver of salinity, and salinity a major driver of oyster survival (demonstrated by </w:t>
       </w:r>
       <w:r>
         <w:t xml:space="preserve">the </w:t>
@@ -5026,7 +5074,7 @@
         <w:t xml:space="preserve"> in recent years</w:t>
       </w:r>
       <w:r>
-        <w:t xml:space="preserve"> for the period of instrument record.  This lack of response has also happened while commercial fisheries have been closed by statute (Apalachicola) or appear to be extremely low based on commercial fisheries landings information (Pensacola and St. Andrews).</w:t>
+        <w:t xml:space="preserve"> for the period of instrument record. This lack of response has also happened while commercial fisheries have been closed by statute (Apalachicola) or appear to be extremely low based on commercial fisheries landings information (Pensacola and St. Andrews).</w:t>
       </w:r>
     </w:p>
     <w:p>
@@ -5034,7 +5082,7 @@
         <w:spacing w:after="0" w:line="360" w:lineRule="auto"/>
       </w:pPr>
       <w:r>
-        <w:t xml:space="preserve">(3) The major projects described in Table 1 are primarily focused on subtidal oyster reefs – reefs that are not dewatered at some predictable tide level.  The Lone Cabbage Reef restoration project has shown a positive response to restoration, and that project did focus on </w:t>
+        <w:t xml:space="preserve">(3) The major projects described in Table 1 are primarily focused on subtidal oyster reefs – reefs that are not dewatered at some predictable tide level. The Lone Cabbage Reef restoration project has shown a positive response to restoration, and that project did focus on </w:t>
       </w:r>
       <w:r>
         <w:t xml:space="preserve">the </w:t>
@@ -5051,7 +5099,7 @@
         <w:t xml:space="preserve">(4) </w:t>
       </w:r>
       <w:r>
-        <w:t>Careful assessment should be given to the types of restoration materials used.  The Berrigan (1990) restoration project which is identified as a successful project</w:t>
+        <w:t>Careful assessment should be given to the types of restoration materials used. The Berrigan (1990) restoration project which is identified as a successful project</w:t>
       </w:r>
       <w:r>
         <w:t xml:space="preserve"> in Apalachicola Bay</w:t>
@@ -5081,7 +5129,7 @@
         <w:t xml:space="preserve"> as the cultch material.</w:t>
       </w:r>
       <w:r>
-        <w:t xml:space="preserve">  Smith et al. (2021) also used dredged </w:t>
+        <w:t xml:space="preserve"> Smith et al. (2021) also used dredged </w:t>
       </w:r>
       <w:commentRangeStart w:id="14"/>
       <w:r>
@@ -5098,7 +5146,7 @@
         <w:t xml:space="preserve"> shell in the Chesapeake Bay.</w:t>
       </w:r>
       <w:r>
-        <w:t xml:space="preserve">  Oyster shell material is cited as one of the most effective shell restoration </w:t>
+        <w:t xml:space="preserve"> Oyster shell material is cited as one of the most effective shell restoration </w:t>
       </w:r>
       <w:r>
         <w:lastRenderedPageBreak/>
@@ -5116,10 +5164,10 @@
         <w:commentReference w:id="15"/>
       </w:r>
       <w:r>
-        <w:t>).  The Lone Cabbage Reef project used a type of soft limestone that is of a geologic formation that is part of the exposed Florida platform within Suwannee Sound, and the limestone was quarried from within the Suwannee River basin (near Branford).  This soft limestone is described as part of the “Ocala” formation</w:t>
-      </w:r>
-      <w:r>
-        <w:t xml:space="preserve">, which is a term used to describe a variety of soft limestone types that are of relatively young age (thousands of years).  Restoration projects in Pensacola, St. Andrews, and Apalachicola bays that have used limestone (Table 1) use material transported from Kentucky that upon examination appears to be </w:t>
+        <w:t>). The Lone Cabbage Reef project used a type of soft limestone that is of a geologic formation that is part of the exposed Florida platform within Suwannee Sound, and the limestone was quarried from within the Suwannee River basin (near Branford). This soft limestone is described as part of the “Ocala” formation</w:t>
+      </w:r>
+      <w:r>
+        <w:t xml:space="preserve">, which is a term used to describe a variety of soft limestone types that are of relatively young age (thousands of years). Restoration projects in Pensacola, St. Andrews, and Apalachicola bays that have used limestone (Table 1) use material transported from Kentucky that upon examination appears to be </w:t>
       </w:r>
       <w:r>
         <w:t>denser</w:t>
@@ -5159,7 +5207,7 @@
         <w:t>).</w:t>
       </w:r>
       <w:r>
-        <w:t xml:space="preserve">  A formal chemical and physical </w:t>
+        <w:t xml:space="preserve"> A formal chemical and physical </w:t>
       </w:r>
       <w:r>
         <w:t>analysis</w:t>
@@ -5185,10 +5233,10 @@
         <w:t>catastrophic and</w:t>
       </w:r>
       <w:r>
-        <w:t xml:space="preserve"> persistent collapse in the Apalachicola oyster fishery if oyster recruitment levels remained below the average observed in the available fisheries independent monitoring data (1990-2013) used in their analyses.  </w:t>
-      </w:r>
-      <w:r>
-        <w:t xml:space="preserve">Johnson et al. (2022) further demonstrated the risk of a transition to a stable, resilient, low population state for oysters and the difficulty in reversing this to a more desired state in a generalized oyster population model.  </w:t>
+        <w:t xml:space="preserve"> persistent collapse in the Apalachicola oyster fishery if oyster recruitment levels remained below the average observed in the available fisheries independent monitoring data (1990-2013) used in their analyses. </w:t>
+      </w:r>
+      <w:r>
+        <w:t xml:space="preserve">Johnson et al. (2022) further demonstrated the risk of a transition to a stable, resilient, low population state for oysters and the difficulty in reversing this to a more desired state in a generalized oyster population model. </w:t>
       </w:r>
       <w:r>
         <w:t xml:space="preserve">There is significant concern that the Pensacola, St. Andrews, and especially Apalachicola Bay oyster populations are </w:t>
@@ -5249,7 +5297,7 @@
         <w:t>, management actions (Apalachicola fishery closure), or environmental conditions (generally normal river discharge levels)</w:t>
       </w:r>
       <w:r>
-        <w:t xml:space="preserve">.  Unfortunately, a combination of experimental design deficiencies (e.g., absence of controls, lack of strong treatment contrasts) make it difficult to determine which factors that have been previously hypothesized to drive oyster population dynamics (i.e., river discharge, fishing effects) or </w:t>
+        <w:t xml:space="preserve">. Unfortunately, a combination of experimental design deficiencies (e.g., absence of controls, lack of strong treatment contrasts) make it difficult to determine which factors that have been previously hypothesized to drive oyster population dynamics (i.e., river discharge, fishing effects) or </w:t>
       </w:r>
       <w:r>
         <w:t>are necessary components of successful restoration (reef material, area, or height) to learn going forward. In absence of an ability to evaluate these factors from the available data, we are left with a comparative assessment to restoration projects that have proven successful from the Chesapeake Bay region</w:t>
@@ -5288,7 +5336,7 @@
         <w:t>)</w:t>
       </w:r>
       <w:r>
-        <w:t xml:space="preserve">.  </w:t>
+        <w:t xml:space="preserve">. </w:t>
       </w:r>
       <w:r>
         <w:t>Unfortunately,</w:t>
@@ -5318,7 +5366,7 @@
         <w:rPr>
           <w:rFonts w:cstheme="minorHAnsi"/>
         </w:rPr>
-        <w:t>.  T</w:t>
+        <w:t>. T</w:t>
       </w:r>
       <w:r>
         <w:rPr>
@@ -5347,7 +5395,7 @@
         <w:rPr>
           <w:rFonts w:cstheme="minorHAnsi"/>
         </w:rPr>
-        <w:t xml:space="preserve">) and has been a challenge to large-scale restoration and management efforts for decades (Walters 1986; Gunderson 1999; Walters 2007; Pine et al. 2022).  </w:t>
+        <w:t xml:space="preserve">) and has been a challenge to large-scale restoration and management efforts for decades (Walters 1986; Gunderson 1999; Walters 2007; Pine et al. 2022). </w:t>
       </w:r>
       <w:commentRangeStart w:id="18"/>
       <w:r>
@@ -5418,7 +5466,7 @@
         <w:t>be at a critical crossroads</w:t>
       </w:r>
       <w:r>
-        <w:t xml:space="preserve"> (Swift 1898; Pine et al. 2015; Camp et al. 2015; Pine et al. 2022) but are likely at their lowest point in the last 125 years (Swift 1897, 1898; this assessment).  S</w:t>
+        <w:t xml:space="preserve"> (Swift 1898; Pine et al. 2015; Camp et al. 2015; Pine et al. 2022) but are likely at their lowest point in the last 125 years (Swift 1897, 1898; this assessment). S</w:t>
       </w:r>
       <w:r>
         <w:t xml:space="preserve">tronger leadership and a commitment to learning </w:t>
@@ -5552,7 +5600,7 @@
         <w:t>Figure 1</w:t>
       </w:r>
       <w:r>
-        <w:t>.  Pensacola, St. Andrews, and Apalachicola bays…</w:t>
+        <w:t>. Pensacola, St. Andrews, and Apalachicola bays…</w:t>
       </w:r>
     </w:p>
     <w:p>
@@ -5629,7 +5677,7 @@
         <w:t>Figure 2</w:t>
       </w:r>
       <w:r>
-        <w:t xml:space="preserve">.  </w:t>
+        <w:t xml:space="preserve">. </w:t>
       </w:r>
       <w:r>
         <w:t>Publicly available f</w:t>
@@ -5649,10 +5697,10 @@
         </w:r>
       </w:hyperlink>
       <w:r>
-        <w:t>).  Each row represents a different bay (Apalachicola top row, Pensacola middle row, St. Andrews bottom row) and each column represents a different metric with the commercial trips in the first column, middle column as CPUE (catch-per-unit-effort), and last column as the landings (by convention in pounds).</w:t>
-      </w:r>
-      <w:r>
-        <w:t xml:space="preserve">  Note the y-axis are different on most panels by row because of the large differences in observations for each Bay.</w:t>
+        <w:t>). Each row represents a different bay (Apalachicola top row, Pensacola middle row, St. Andrews bottom row) and each column represents a different metric with the commercial trips in the first column, middle column as CPUE (catch-per-unit-effort), and last column as the landings (by convention in pounds).</w:t>
+      </w:r>
+      <w:r>
+        <w:t xml:space="preserve"> Note the y-axis are different on most panels by row because of the large differences in observations for each Bay.</w:t>
       </w:r>
     </w:p>
     <w:p>
@@ -5752,7 +5800,7 @@
         <w:t xml:space="preserve"> per quadrat in each of the three study systems (Apalachicola, Pensacola, St. Andrews bays).</w:t>
       </w:r>
       <w:r>
-        <w:t xml:space="preserve">  Even number Periods are winter </w:t>
+        <w:t xml:space="preserve"> Even number Periods are winter </w:t>
       </w:r>
       <w:r>
         <w:t xml:space="preserve">(November-April) </w:t>
@@ -5832,7 +5880,7 @@
         <w:t>Figure 4</w:t>
       </w:r>
       <w:r>
-        <w:t xml:space="preserve">.  Predicted count of live spat (y-axis) by period of time (x-axis) </w:t>
+        <w:t xml:space="preserve">. Predicted count of live spat (y-axis) by period of time (x-axis) </w:t>
       </w:r>
       <w:r>
         <w:t>for a single ¼ m</w:t>
@@ -5847,16 +5895,16 @@
         <w:t xml:space="preserve"> </w:t>
       </w:r>
       <w:r>
-        <w:t>quadrat from each of the three study systems (Apalachicola, Pensacola, St. Andrews).  The black line is the best predicted values for each period and the grey ribbon represent the 95% confidence intervals around this line of best fit.</w:t>
+        <w:t>quadrat from each of the three study systems (Apalachicola, Pensacola, St. Andrews). The black line is the best predicted values for each period and the grey ribbon represent the 95% confidence intervals around this line of best fit.</w:t>
       </w:r>
       <w:r>
         <w:t xml:space="preserve"> </w:t>
       </w:r>
       <w:r>
-        <w:t xml:space="preserve">Even number Periods are winter (November-April) beginning in 2015 while odd number Periods are summer (May-October) beginning in 2016.  </w:t>
-      </w:r>
-      <w:r>
-        <w:t>Predictions are made for a single quadrat because of the large differences in the average number of quadrats completed in each Bay.  Predicting for a single quadrat allows for comparisons of the predicted count, for a standardized unit of effort in each Bay, as a measure of abundance and population trajectory over time.  Note the large differences in the y-axis for each plot.</w:t>
+        <w:t xml:space="preserve">Even number Periods are winter (November-April) beginning in 2015 while odd number Periods are summer (May-October) beginning in 2016. </w:t>
+      </w:r>
+      <w:r>
+        <w:t>Predictions are made for a single quadrat because of the large differences in the average number of quadrats completed in each Bay. Predicting for a single quadrat allows for comparisons of the predicted count, for a standardized unit of effort in each Bay, as a measure of abundance and population trajectory over time. Note the large differences in the y-axis for each plot.</w:t>
       </w:r>
     </w:p>
     <w:p>
@@ -5945,7 +5993,7 @@
         <w:spacing w:after="0" w:line="240" w:lineRule="auto"/>
       </w:pPr>
       <w:r>
-        <w:t>Figure 5 Version 1.  Live oyster spat CPUE (y-axis, counts per ¼ m</w:t>
+        <w:t>Figure 5 Version 1. Live oyster spat CPUE (y-axis, counts per ¼ m</w:t>
       </w:r>
       <w:r>
         <w:rPr>
@@ -5954,7 +6002,7 @@
         <w:t>2</w:t>
       </w:r>
       <w:r>
-        <w:t xml:space="preserve"> quadrat) from each study over time (Period, x-axis). Each panel is a different study completed by DEP or FWC.  Even number Periods are winter (November-April) beginning in 2015 while odd number Periods are summer (May-October) beginning in 2016.  The NFWF_1 study uses shell cultch and the other studies use rock cultch.  </w:t>
+        <w:t xml:space="preserve"> quadrat) from each study over time (Period, x-axis). Each panel is a different study completed by DEP or FWC. Even number Periods are winter (November-April) beginning in 2015 while odd number Periods are summer (May-October) beginning in 2016. The NFWF_1 study uses shell cultch and the other studies use rock cultch.  </w:t>
       </w:r>
     </w:p>
     <w:p>
@@ -6025,7 +6073,7 @@
         <w:t>.</w:t>
       </w:r>
       <w:r>
-        <w:t xml:space="preserve">  Total live oyster spat (y-axis) from each study over time (</w:t>
+        <w:t xml:space="preserve"> Total live oyster spat (y-axis) from each study over time (</w:t>
       </w:r>
       <w:r>
         <w:t>P</w:t>
@@ -6040,7 +6088,7 @@
         <w:t xml:space="preserve"> in Apalachicola.</w:t>
       </w:r>
       <w:r>
-        <w:t xml:space="preserve">  Even number Periods are winter (November-April) beginning in 2015 while odd number Periods are summer (May-October) beginning in 2016.</w:t>
+        <w:t xml:space="preserve"> Even number Periods are winter (November-April) beginning in 2015 while odd number Periods are summer (May-October) beginning in 2016.</w:t>
       </w:r>
     </w:p>
     <w:p>
@@ -6129,10 +6177,10 @@
         <w:spacing w:after="0" w:line="240" w:lineRule="auto"/>
       </w:pPr>
       <w:r>
-        <w:t xml:space="preserve">Figure 6 Preamble.  </w:t>
-      </w:r>
-      <w:r>
-        <w:t>This is an example plot to demonstrate fit of the nbGLM from TMB.  Th</w:t>
+        <w:t xml:space="preserve">Figure 6 Preamble. </w:t>
+      </w:r>
+      <w:r>
+        <w:t>This is an example plot to demonstrate fit of the nbGLM from TMB. Th</w:t>
       </w:r>
       <w:r>
         <w:t>ese data (dots on the plot) are</w:t>
@@ -6156,19 +6204,19 @@
         <w:t xml:space="preserve"> study.</w:t>
       </w:r>
       <w:r>
-        <w:t xml:space="preserve">  The model in R is written as </w:t>
+        <w:t xml:space="preserve"> The model in R is written as </w:t>
       </w:r>
       <w:r>
         <w:t>Roundwt ~ Period + offset(log(Num_quads)</w:t>
       </w:r>
       <w:r>
-        <w:t xml:space="preserve"> and is fit to a subset of the data which is only the NFWF_1 study.  This is just a simple approach of sub-setting the data compared to fitting the interactive model, but both will fit and the values are nearly identical.  I did both approaches to explore model performance</w:t>
+        <w:t xml:space="preserve"> and is fit to a subset of the data which is only the NFWF_1 study.  This is just a simple approach of sub-setting the data compared to fitting the interactive model, but both will fit and the values are nearly identical. I did both approaches to explore model performance</w:t>
       </w:r>
       <w:r>
         <w:t>.</w:t>
       </w:r>
       <w:r>
-        <w:t xml:space="preserve">  The predicted value (solid black line) is the predicted </w:t>
+        <w:t xml:space="preserve"> The predicted value (solid black line) is the predicted </w:t>
       </w:r>
       <w:r>
         <w:t xml:space="preserve">total (sum) </w:t>
@@ -6183,10 +6231,10 @@
         <w:t>predicted for</w:t>
       </w:r>
       <w:r>
-        <w:t xml:space="preserve"> every period.  The</w:t>
-      </w:r>
-      <w:r>
-        <w:t xml:space="preserve"> ribbon is the 95% confidence interval around the predicted value.  </w:t>
+        <w:t xml:space="preserve"> every period. The</w:t>
+      </w:r>
+      <w:r>
+        <w:t xml:space="preserve"> ribbon is the 95% confidence interval around the predicted value. </w:t>
       </w:r>
       <w:r>
         <w:t>The y</w:t>
@@ -6198,7 +6246,7 @@
         <w:t>axis is large because this is the amount of material that would come from 150 quadrats.</w:t>
       </w:r>
       <w:r>
-        <w:t xml:space="preserve">  This plot is just inserted to demonstrate visually the performance of the nbGLM using TMB predicted values compared to the data.  This same type of model will be used for live spat counts and cultch biomass.</w:t>
+        <w:t xml:space="preserve"> This plot is just inserted to demonstrate visually the performance of the nbGLM using TMB predicted values compared to the data. This same type of model will be used for live spat counts and cultch biomass.</w:t>
       </w:r>
     </w:p>
     <w:p>
@@ -6287,10 +6335,10 @@
         <w:spacing w:after="0" w:line="240" w:lineRule="auto"/>
       </w:pPr>
       <w:r>
-        <w:t>Figure 6 Preamble.  This is an example plot to demonstrate fit of the nbGLM from TMB.</w:t>
-      </w:r>
-      <w:r>
-        <w:t xml:space="preserve">  The model in R is written as </w:t>
+        <w:t>Figure 6 Preamble. This is an example plot to demonstrate fit of the nbGLM from TMB.</w:t>
+      </w:r>
+      <w:r>
+        <w:t xml:space="preserve"> The model in R is written as </w:t>
       </w:r>
       <w:r>
         <w:t>Sum_spat ~ Period * Project + offset(log(Num_quads)</w:t>
@@ -6308,7 +6356,7 @@
         <w:t xml:space="preserve"> and site</w:t>
       </w:r>
       <w:r>
-        <w:t xml:space="preserve"> from the NFWF_1 study.  The predicted value (solid black line) is the predicted rounded weight of cultch for an average number of quadrats (150) predicted for every period.  The ribbon is the 95% confidence interval around the predicted value.  The y-axis is large because this is the amount of material that would come from 150 quadrats.  This plot is just inserted to demonstrate visually the performance of the nbGLM using TMB predicted values compared to the data.  This same type of model will be used for live spat counts and cultch biomass.</w:t>
+        <w:t xml:space="preserve"> from the NFWF_1 study. The predicted value (solid black line) is the predicted rounded weight of cultch for an average number of quadrats (150) predicted for every period. The ribbon is the 95% confidence interval around the predicted value. The y-axis is large because this is the amount of material that would come from 150 quadrats. This plot is just inserted to demonstrate visually the performance of the nbGLM using TMB predicted values compared to the data. This same type of model will be used for live spat counts and cultch biomass.</w:t>
       </w:r>
     </w:p>
     <w:p>
@@ -6376,7 +6424,7 @@
         <w:t>Figure 6</w:t>
       </w:r>
       <w:r>
-        <w:t xml:space="preserve">.  </w:t>
+        <w:t xml:space="preserve">. </w:t>
       </w:r>
       <w:r>
         <w:t xml:space="preserve">These are the predicted live oyster count for a single ¼ m2 quadrat predicted using a nbGLM model in R generally written as </w:t>
@@ -6385,10 +6433,10 @@
         <w:t>Sum_spat ~ Period * Project + offset(log(Num_quads)</w:t>
       </w:r>
       <w:r>
-        <w:t>, which is an interactive model allowing for a unique slope for each Project across periods.  The predicted value (solid black line) is the predicted number of live spat for a single quadrat for every period.  The ribbon is the 95% confidence interval around the predicted value.  All studies had more than one quadrat sampled, and no study sampled in all periods.  I have predicted over all periods and for a single quadrat to demonstrate the difference in predicted number of live oyster spat for a common level of sampling effort (a single quadrat) to demonstrate both the variability in predicted counts and population trajectory over time as a representation of live oyster spat trends for each study.</w:t>
-      </w:r>
-      <w:r>
-        <w:t xml:space="preserve">  This utility of this plot is up for discussion.</w:t>
+        <w:t>, which is an interactive model allowing for a unique slope for each Project across periods.  The predicted value (solid black line) is the predicted number of live spat for a single quadrat for every period. The ribbon is the 95% confidence interval around the predicted value. All studies had more than one quadrat sampled, and no study sampled in all periods. I have predicted over all periods and for a single quadrat to demonstrate the difference in predicted number of live oyster spat for a common level of sampling effort (a single quadrat) to demonstrate both the variability in predicted counts and population trajectory over time as a representation of live oyster spat trends for each study.</w:t>
+      </w:r>
+      <w:r>
+        <w:t xml:space="preserve"> This utility of this plot is up for discussion.</w:t>
       </w:r>
     </w:p>
     <w:p>
@@ -6475,25 +6523,25 @@
         <w:t>Figure 7</w:t>
       </w:r>
       <w:r>
-        <w:t xml:space="preserve">. Predicted change in cultch biomass from the four different studies in Apalachicola.  The model in R is written as </w:t>
+        <w:t xml:space="preserve">. Predicted change in cultch biomass from the four different studies in Apalachicola. The model in R is written as </w:t>
       </w:r>
       <w:r>
         <w:t>Roundwt ~ Period + offset(log(Num_quads)</w:t>
       </w:r>
       <w:r>
-        <w:t xml:space="preserve"> and is fit individually to subsets of the data which represent the different studies.  The predicted value (solid black line) is the predicted total (sum) rounded weight of cultch for a single quadrat for every period</w:t>
+        <w:t xml:space="preserve"> and is fit individually to subsets of the data which represent the different studies. The predicted value (solid black line) is the predicted total (sum) rounded weight of cultch for a single quadrat for every period</w:t>
       </w:r>
       <w:r>
         <w:t xml:space="preserve"> summed across sites</w:t>
       </w:r>
       <w:r>
-        <w:t xml:space="preserve">.  The ribbon is the 95% confidence interval around the predicted value.  All studies had more than one quadrat sampled, and no study sampled in all periods.  </w:t>
+        <w:t xml:space="preserve">. The ribbon is the 95% confidence interval around the predicted value. All studies had more than one quadrat sampled, and no study sampled in all periods. </w:t>
       </w:r>
       <w:r>
         <w:t>Predictions are only made for the periods that were sampled</w:t>
       </w:r>
       <w:r>
-        <w:t>.  Th</w:t>
+        <w:t>. Th</w:t>
       </w:r>
       <w:r>
         <w:t>e</w:t>
@@ -6611,13 +6659,13 @@
         <w:t xml:space="preserve">igure 7. </w:t>
       </w:r>
       <w:r>
-        <w:t xml:space="preserve">Predicted change in cultch biomass from a single study (NFWF 2021) in Apalachicola.  The model in R is written as </w:t>
+        <w:t xml:space="preserve">Predicted change in cultch biomass from a single study (NFWF 2021) in Apalachicola. The model in R is written as </w:t>
       </w:r>
       <w:r>
         <w:t>Roundwt ~ Period + offset(log(Num_quads)</w:t>
       </w:r>
       <w:r>
-        <w:t xml:space="preserve"> and is fit individually to data from a single study.  The predicted value (solid black line) is the predicted total (sum) rounded weight of cultch for a single quadrat for every period summed across sites.  The ribbon is the 95% confidence interval around the predicted value.  </w:t>
+        <w:t xml:space="preserve"> and is fit individually to data from a single study. The predicted value (solid black line) is the predicted total (sum) rounded weight of cultch for a single quadrat for every period summed across sites. The ribbon is the 95% confidence interval around the predicted value. </w:t>
       </w:r>
       <w:r>
         <w:t>I can force the prediction and plotting for periods that were not sampled (as above, no sampling for FWC 2021 in Periods 2-11. But I don’t like predicting over a period of time when there are no data.</w:t>
@@ -6698,7 +6746,7 @@
         <w:t xml:space="preserve"> Alternate</w:t>
       </w:r>
       <w:r>
-        <w:t xml:space="preserve">.  </w:t>
+        <w:t xml:space="preserve">. </w:t>
       </w:r>
       <w:r>
         <w:t>L</w:t>
@@ -6728,10 +6776,10 @@
         <w:t xml:space="preserve"> Period in Apalachicola Bay by study.</w:t>
       </w:r>
       <w:r>
-        <w:t xml:space="preserve">  The y-axis limited to a value of 1000 because of the high values of live counts observed in Period 2.</w:t>
-      </w:r>
-      <w:r>
-        <w:t xml:space="preserve">  For Apalachicola Bay the NFWF_1 and NRDA_4044 studies are shell cultch and the NRDA_5007 and FWC_2021 are limestone cultch.</w:t>
+        <w:t xml:space="preserve"> The y-axis limited to a value of 1000 because of the high values of live counts observed in Period 2.</w:t>
+      </w:r>
+      <w:r>
+        <w:t xml:space="preserve"> For Apalachicola Bay the NFWF_1 and NRDA_4044 studies are shell cultch and the NRDA_5007 and FWC_2021 are limestone cultch.</w:t>
       </w:r>
     </w:p>
     <w:p>
@@ -6843,10 +6891,10 @@
         <w:t>Figure 9</w:t>
       </w:r>
       <w:r>
-        <w:t xml:space="preserve">.  Deviations in river discharge from the instrument period of record from the Escambia and Apalachicola rivers.  Darker colors equate to larger deviations from </w:t>
-      </w:r>
-      <w:r>
-        <w:t>period of record with colors in the blue spectrum representing positive deviations (higher river discharge) and colors in the red spectrum representing negative deviations (lower river discharge).  White, or near white colors represent values equal to the period of record or within +/- 10%.</w:t>
+        <w:t xml:space="preserve">. Deviations in river discharge from the instrument period of record from the Escambia and Apalachicola rivers. Darker colors equate to larger deviations from </w:t>
+      </w:r>
+      <w:r>
+        <w:t>period of record with colors in the blue spectrum representing positive deviations (higher river discharge) and colors in the red spectrum representing negative deviations (lower river discharge). White, or near white colors represent values equal to the period of record or within +/- 10%.</w:t>
       </w:r>
     </w:p>
     <w:p>
@@ -6924,10 +6972,10 @@
         <w:t>Figure 10.</w:t>
       </w:r>
       <w:r>
-        <w:t xml:space="preserve">  Live oyster spat </w:t>
-      </w:r>
-      <w:r>
-        <w:t>CPUE across study and site from Apalachicola Bay (y-axis) and number of days Apalachicola River discharge (Chattahoochee gauge) is below 12,000 CFS (x-axis).  The 12,000 CFS threshold is generally considered the point in which the river begins to inundate the floodplain.  The more days the river is below 12,000 are periods of time discharge</w:t>
+        <w:t xml:space="preserve"> Live oyster spat </w:t>
+      </w:r>
+      <w:r>
+        <w:t>CPUE across study and site from Apalachicola Bay (y-axis) and number of days Apalachicola River discharge (Chattahoochee gauge) is below 12,000 CFS (x-axis). The 12,000 CFS threshold is generally considered the point in which the river begins to inundate the floodplain. The more days the river is below 12,000 are periods of time discharge</w:t>
       </w:r>
       <w:r>
         <w:t xml:space="preserve"> is low</w:t>

</xml_diff>